<commit_message>
try git rm -f
</commit_message>
<xml_diff>
--- a/paper.docx
+++ b/paper.docx
@@ -42,7 +42,31 @@
     </w:p>
     <w:p>
       <w:r>
-        <w:t>methods</w:t>
+        <w:t>M</w:t>
+      </w:r>
+      <w:r>
+        <w:t>ethods</w:t>
+      </w:r>
+    </w:p>
+    <w:p>
+      <w:r>
+        <w:rPr>
+          <w:rFonts w:hint="eastAsia"/>
+        </w:rPr>
+        <w:t>好麻烦啊啊啊啊啊啊啊啊啊</w:t>
+      </w:r>
+    </w:p>
+    <w:p>
+      <w:pPr>
+        <w:rPr>
+          <w:rFonts w:hint="eastAsia"/>
+        </w:rPr>
+      </w:pPr>
+      <w:r>
+        <w:rPr>
+          <w:rFonts w:hint="eastAsia"/>
+        </w:rPr>
+        <w:t>太难了吧。</w:t>
       </w:r>
     </w:p>
     <w:p>

</xml_diff>